<commit_message>
make changes to group template and added cleaned file
</commit_message>
<xml_diff>
--- a/CA2_group_template.docx
+++ b/CA2_group_template.docx
@@ -182,19 +182,31 @@
           <w:tcPr>
             <w:tcW w:w="1980" w:type="dxa"/>
           </w:tcPr>
-          <w:p/>
+          <w:p>
+            <w:r>
+              <w:t>2408655</w:t>
+            </w:r>
+          </w:p>
         </w:tc>
         <w:tc>
           <w:tcPr>
             <w:tcW w:w="4252" w:type="dxa"/>
           </w:tcPr>
-          <w:p/>
+          <w:p>
+            <w:r>
+              <w:t>Kaung Myat San</w:t>
+            </w:r>
+          </w:p>
         </w:tc>
         <w:tc>
           <w:tcPr>
             <w:tcW w:w="2489" w:type="dxa"/>
           </w:tcPr>
-          <w:p/>
+          <w:p>
+            <w:r>
+              <w:t>0</w:t>
+            </w:r>
+          </w:p>
         </w:tc>
       </w:tr>
       <w:tr>
@@ -205,19 +217,31 @@
           <w:tcPr>
             <w:tcW w:w="1980" w:type="dxa"/>
           </w:tcPr>
-          <w:p/>
+          <w:p>
+            <w:r>
+              <w:t>2435567</w:t>
+            </w:r>
+          </w:p>
         </w:tc>
         <w:tc>
           <w:tcPr>
             <w:tcW w:w="4252" w:type="dxa"/>
           </w:tcPr>
-          <w:p/>
+          <w:p>
+            <w:r>
+              <w:t>Swam Htet Aung</w:t>
+            </w:r>
+          </w:p>
         </w:tc>
         <w:tc>
           <w:tcPr>
             <w:tcW w:w="2489" w:type="dxa"/>
           </w:tcPr>
-          <w:p/>
+          <w:p>
+            <w:r>
+              <w:t>0</w:t>
+            </w:r>
+          </w:p>
         </w:tc>
       </w:tr>
       <w:tr>
@@ -228,19 +252,31 @@
           <w:tcPr>
             <w:tcW w:w="1980" w:type="dxa"/>
           </w:tcPr>
-          <w:p/>
+          <w:p>
+            <w:r>
+              <w:t>2401377</w:t>
+            </w:r>
+          </w:p>
         </w:tc>
         <w:tc>
           <w:tcPr>
             <w:tcW w:w="4252" w:type="dxa"/>
           </w:tcPr>
-          <w:p/>
+          <w:p>
+            <w:r>
+              <w:t>Ethan Ng Wen Xian</w:t>
+            </w:r>
+          </w:p>
         </w:tc>
         <w:tc>
           <w:tcPr>
             <w:tcW w:w="2489" w:type="dxa"/>
           </w:tcPr>
-          <w:p/>
+          <w:p>
+            <w:r>
+              <w:t>100</w:t>
+            </w:r>
+          </w:p>
         </w:tc>
       </w:tr>
       <w:tr>
@@ -359,7 +395,6 @@
                                 <w:dataBinding w:prefixMappings="xmlns:ns0='http://schemas.openxmlformats.org/officeDocument/2006/extended-properties' " w:xpath="/ns0:Properties[1]/ns0:Company[1]" w:storeItemID="{6668398D-A668-4E3E-A5EB-62B293D839F1}"/>
                                 <w:text/>
                               </w:sdtPr>
-                              <w:sdtEndPr/>
                               <w:sdtContent>
                                 <w:r>
                                   <w:rPr>
@@ -791,25 +826,7 @@
                                     <w:u w:val="single"/>
                                     <w:lang w:val="en-SG"/>
                                   </w:rPr>
-                                  <w:tab/>
-                                </w:r>
-                                <w:r>
-                                  <w:rPr>
-                                    <w:b/>
-                                    <w:sz w:val="32"/>
-                                    <w:u w:val="single"/>
-                                    <w:lang w:val="en-SG"/>
-                                  </w:rPr>
-                                  <w:tab/>
-                                </w:r>
-                                <w:r>
-                                  <w:rPr>
-                                    <w:b/>
-                                    <w:sz w:val="32"/>
-                                    <w:u w:val="single"/>
-                                    <w:lang w:val="en-SG"/>
-                                  </w:rPr>
-                                  <w:tab/>
+                                  <w:t>DAAA/FT/2B/22</w:t>
                                 </w:r>
                                 <w:r>
                                   <w:rPr>
@@ -860,7 +877,7 @@
                                     <w:u w:val="single"/>
                                     <w:lang w:val="en-SG"/>
                                   </w:rPr>
-                                  <w:tab/>
+                                  <w:t xml:space="preserve">5                               </w:t>
                                 </w:r>
                                 <w:r>
                                   <w:rPr>
@@ -878,16 +895,7 @@
                                     <w:u w:val="single"/>
                                     <w:lang w:val="en-SG"/>
                                   </w:rPr>
-                                  <w:tab/>
-                                </w:r>
-                                <w:r>
-                                  <w:rPr>
-                                    <w:b/>
-                                    <w:sz w:val="32"/>
-                                    <w:u w:val="single"/>
-                                    <w:lang w:val="en-SG"/>
-                                  </w:rPr>
-                                  <w:tab/>
+                                  <w:t xml:space="preserve"> </w:t>
                                 </w:r>
                               </w:p>
                               <w:p>
@@ -927,7 +935,11 @@
               </mc:Choice>
               <mc:Fallback>
                 <w:pict>
-                  <v:shape w14:anchorId="613D5061" id="Text Box 2" o:spid="_x0000_s1027" type="#_x0000_t202" style="position:absolute;margin-left:54pt;margin-top:343.7pt;width:424.2pt;height:189.6pt;z-index:251658244;visibility:visible;mso-wrap-style:square;mso-width-percent:0;mso-height-percent:0;mso-wrap-distance-left:9pt;mso-wrap-distance-top:3.6pt;mso-wrap-distance-right:9pt;mso-wrap-distance-bottom:3.6pt;mso-position-horizontal:absolute;mso-position-horizontal-relative:text;mso-position-vertical:absolute;mso-position-vertical-relative:text;mso-width-percent:0;mso-height-percent:0;mso-width-relative:margin;mso-height-relative:margin;v-text-anchor:top" o:gfxdata="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" filled="f" strokecolor="#4e6128 [1606]">
+                  <v:shapetype w14:anchorId="613D5061" id="_x0000_t202" coordsize="21600,21600" o:spt="202" path="m,l,21600r21600,l21600,xe">
+                    <v:stroke joinstyle="miter"/>
+                    <v:path gradientshapeok="t" o:connecttype="rect"/>
+                  </v:shapetype>
+                  <v:shape id="Text Box 2" o:spid="_x0000_s1027" type="#_x0000_t202" style="position:absolute;margin-left:54pt;margin-top:343.7pt;width:424.2pt;height:189.6pt;z-index:251658244;visibility:visible;mso-wrap-style:square;mso-width-percent:0;mso-height-percent:0;mso-wrap-distance-left:9pt;mso-wrap-distance-top:3.6pt;mso-wrap-distance-right:9pt;mso-wrap-distance-bottom:3.6pt;mso-position-horizontal:absolute;mso-position-horizontal-relative:text;mso-position-vertical:absolute;mso-position-vertical-relative:text;mso-width-percent:0;mso-height-percent:0;mso-width-relative:margin;mso-height-relative:margin;v-text-anchor:top" o:gfxdata="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" filled="f" strokecolor="#4e6128 [1606]">
                     <v:stroke dashstyle="dash"/>
                     <v:textbox inset="3mm,3mm,3mm,3mm">
                       <w:txbxContent>
@@ -1101,25 +1113,7 @@
                               <w:u w:val="single"/>
                               <w:lang w:val="en-SG"/>
                             </w:rPr>
-                            <w:tab/>
-                          </w:r>
-                          <w:r>
-                            <w:rPr>
-                              <w:b/>
-                              <w:sz w:val="32"/>
-                              <w:u w:val="single"/>
-                              <w:lang w:val="en-SG"/>
-                            </w:rPr>
-                            <w:tab/>
-                          </w:r>
-                          <w:r>
-                            <w:rPr>
-                              <w:b/>
-                              <w:sz w:val="32"/>
-                              <w:u w:val="single"/>
-                              <w:lang w:val="en-SG"/>
-                            </w:rPr>
-                            <w:tab/>
+                            <w:t>DAAA/FT/2B/22</w:t>
                           </w:r>
                           <w:r>
                             <w:rPr>
@@ -1170,7 +1164,7 @@
                               <w:u w:val="single"/>
                               <w:lang w:val="en-SG"/>
                             </w:rPr>
-                            <w:tab/>
+                            <w:t xml:space="preserve">5                               </w:t>
                           </w:r>
                           <w:r>
                             <w:rPr>
@@ -1188,16 +1182,7 @@
                               <w:u w:val="single"/>
                               <w:lang w:val="en-SG"/>
                             </w:rPr>
-                            <w:tab/>
-                          </w:r>
-                          <w:r>
-                            <w:rPr>
-                              <w:b/>
-                              <w:sz w:val="32"/>
-                              <w:u w:val="single"/>
-                              <w:lang w:val="en-SG"/>
-                            </w:rPr>
-                            <w:tab/>
+                            <w:t xml:space="preserve"> </w:t>
                           </w:r>
                         </w:p>
                         <w:p>
@@ -2300,7 +2285,7 @@
         <mc:AlternateContent>
           <mc:Choice Requires="wps">
             <w:drawing>
-              <wp:anchor distT="45720" distB="45720" distL="114300" distR="114300" simplePos="0" relativeHeight="251660292" behindDoc="0" locked="0" layoutInCell="1" allowOverlap="1" wp14:anchorId="0AD4021C" wp14:editId="5980F1FD">
+              <wp:anchor distT="45720" distB="45720" distL="114300" distR="114300" simplePos="0" relativeHeight="251660292" behindDoc="0" locked="0" layoutInCell="1" allowOverlap="1" wp14:anchorId="0AD4021C" wp14:editId="024EA075">
                 <wp:simplePos x="0" y="0"/>
                 <wp:positionH relativeFrom="column">
                   <wp:posOffset>480060</wp:posOffset>
@@ -2370,6 +2355,46 @@
                                 <w:lang w:val="en-SG"/>
                               </w:rPr>
                             </w:pPr>
+                            <w:r>
+                              <w:rPr>
+                                <w:noProof/>
+                              </w:rPr>
+                              <w:drawing>
+                                <wp:inline distT="0" distB="0" distL="0" distR="0" wp14:anchorId="40114955" wp14:editId="3FF49195">
+                                  <wp:extent cx="5302250" cy="4494530"/>
+                                  <wp:effectExtent l="0" t="0" r="0" b="1270"/>
+                                  <wp:docPr id="1594111297" name="Picture 1" descr="A diagram of a patient&#10;&#10;AI-generated content may be incorrect."/>
+                                  <wp:cNvGraphicFramePr>
+                                    <a:graphicFrameLocks xmlns:a="http://schemas.openxmlformats.org/drawingml/2006/main" noChangeAspect="1"/>
+                                  </wp:cNvGraphicFramePr>
+                                  <a:graphic xmlns:a="http://schemas.openxmlformats.org/drawingml/2006/main">
+                                    <a:graphicData uri="http://schemas.openxmlformats.org/drawingml/2006/picture">
+                                      <pic:pic xmlns:pic="http://schemas.openxmlformats.org/drawingml/2006/picture">
+                                        <pic:nvPicPr>
+                                          <pic:cNvPr id="1594111297" name="Picture 1" descr="A diagram of a patient&#10;&#10;AI-generated content may be incorrect."/>
+                                          <pic:cNvPicPr/>
+                                        </pic:nvPicPr>
+                                        <pic:blipFill>
+                                          <a:blip r:embed="rId11"/>
+                                          <a:stretch>
+                                            <a:fillRect/>
+                                          </a:stretch>
+                                        </pic:blipFill>
+                                        <pic:spPr>
+                                          <a:xfrm>
+                                            <a:off x="0" y="0"/>
+                                            <a:ext cx="5302250" cy="4494530"/>
+                                          </a:xfrm>
+                                          <a:prstGeom prst="rect">
+                                            <a:avLst/>
+                                          </a:prstGeom>
+                                        </pic:spPr>
+                                      </pic:pic>
+                                    </a:graphicData>
+                                  </a:graphic>
+                                </wp:inline>
+                              </w:drawing>
+                            </w:r>
                           </w:p>
                           <w:p>
                             <w:pPr>
@@ -2441,6 +2466,46 @@
                           <w:lang w:val="en-SG"/>
                         </w:rPr>
                       </w:pPr>
+                      <w:r>
+                        <w:rPr>
+                          <w:noProof/>
+                        </w:rPr>
+                        <w:drawing>
+                          <wp:inline distT="0" distB="0" distL="0" distR="0" wp14:anchorId="40114955" wp14:editId="3FF49195">
+                            <wp:extent cx="5302250" cy="4494530"/>
+                            <wp:effectExtent l="0" t="0" r="0" b="1270"/>
+                            <wp:docPr id="1594111297" name="Picture 1" descr="A diagram of a patient&#10;&#10;AI-generated content may be incorrect."/>
+                            <wp:cNvGraphicFramePr>
+                              <a:graphicFrameLocks xmlns:a="http://schemas.openxmlformats.org/drawingml/2006/main" noChangeAspect="1"/>
+                            </wp:cNvGraphicFramePr>
+                            <a:graphic xmlns:a="http://schemas.openxmlformats.org/drawingml/2006/main">
+                              <a:graphicData uri="http://schemas.openxmlformats.org/drawingml/2006/picture">
+                                <pic:pic xmlns:pic="http://schemas.openxmlformats.org/drawingml/2006/picture">
+                                  <pic:nvPicPr>
+                                    <pic:cNvPr id="1594111297" name="Picture 1" descr="A diagram of a patient&#10;&#10;AI-generated content may be incorrect."/>
+                                    <pic:cNvPicPr/>
+                                  </pic:nvPicPr>
+                                  <pic:blipFill>
+                                    <a:blip r:embed="rId11"/>
+                                    <a:stretch>
+                                      <a:fillRect/>
+                                    </a:stretch>
+                                  </pic:blipFill>
+                                  <pic:spPr>
+                                    <a:xfrm>
+                                      <a:off x="0" y="0"/>
+                                      <a:ext cx="5302250" cy="4494530"/>
+                                    </a:xfrm>
+                                    <a:prstGeom prst="rect">
+                                      <a:avLst/>
+                                    </a:prstGeom>
+                                  </pic:spPr>
+                                </pic:pic>
+                              </a:graphicData>
+                            </a:graphic>
+                          </wp:inline>
+                        </w:drawing>
+                      </w:r>
                     </w:p>
                     <w:p>
                       <w:pPr>
@@ -2904,10 +2969,10 @@
       </w:r>
     </w:p>
     <w:sectPr>
-      <w:headerReference w:type="even" r:id="rId11"/>
-      <w:headerReference w:type="default" r:id="rId12"/>
-      <w:footerReference w:type="default" r:id="rId13"/>
-      <w:headerReference w:type="first" r:id="rId14"/>
+      <w:headerReference w:type="even" r:id="rId12"/>
+      <w:headerReference w:type="default" r:id="rId13"/>
+      <w:footerReference w:type="default" r:id="rId14"/>
+      <w:headerReference w:type="first" r:id="rId15"/>
       <w:pgSz w:w="11909" w:h="16834" w:code="9"/>
       <w:pgMar w:top="1440" w:right="1080" w:bottom="1440" w:left="1080" w:header="720" w:footer="720" w:gutter="0"/>
       <w:pgNumType w:start="0"/>
@@ -2951,7 +3016,6 @@
         <w:docPartUnique/>
       </w:docPartObj>
     </w:sdtPr>
-    <w:sdtEndPr/>
     <w:sdtContent>
       <w:p>
         <w:pPr>
@@ -10350,6 +10414,32 @@
 </file>
 
 <file path=customXml/item1.xml><?xml version="1.0" encoding="utf-8"?>
+<b:Sources xmlns:b="http://schemas.openxmlformats.org/officeDocument/2006/bibliography" xmlns="http://schemas.openxmlformats.org/officeDocument/2006/bibliography" SelectedStyle="\MLA.XSL" StyleName="MLA"/>
+</file>
+
+<file path=customXml/item2.xml><?xml version="1.0" encoding="utf-8"?>
+<?mso-contentType ?>
+<FormTemplates xmlns="http://schemas.microsoft.com/sharepoint/v3/contenttype/forms">
+  <Display>DocumentLibraryForm</Display>
+  <Edit>DocumentLibraryForm</Edit>
+  <New>DocumentLibraryForm</New>
+</FormTemplates>
+</file>
+
+<file path=customXml/item3.xml><?xml version="1.0" encoding="utf-8"?>
+<p:properties xmlns:p="http://schemas.microsoft.com/office/2006/metadata/properties" xmlns:xsi="http://www.w3.org/2001/XMLSchema-instance" xmlns:pc="http://schemas.microsoft.com/office/infopath/2007/PartnerControls">
+  <documentManagement>
+    <_ip_UnifiedCompliancePolicyUIAction xmlns="http://schemas.microsoft.com/sharepoint/v3" xsi:nil="true"/>
+    <lcf76f155ced4ddcb4097134ff3c332f xmlns="72f5c66d-4f9b-4523-9c59-0147434cba56">
+      <Terms xmlns="http://schemas.microsoft.com/office/infopath/2007/PartnerControls"/>
+    </lcf76f155ced4ddcb4097134ff3c332f>
+    <TaxCatchAll xmlns="d5671106-6e7e-4942-8aee-9bcd5dd7e66b" xsi:nil="true"/>
+    <_ip_UnifiedCompliancePolicyProperties xmlns="http://schemas.microsoft.com/sharepoint/v3" xsi:nil="true"/>
+  </documentManagement>
+</p:properties>
+</file>
+
+<file path=customXml/item4.xml><?xml version="1.0" encoding="utf-8"?>
 <ct:contentTypeSchema xmlns:ct="http://schemas.microsoft.com/office/2006/metadata/contentType" xmlns:ma="http://schemas.microsoft.com/office/2006/metadata/properties/metaAttributes" ct:_="" ma:_="" ma:contentTypeName="Document" ma:contentTypeID="0x01010088CE47F754C76E4E816A66E05339225A" ma:contentTypeVersion="13" ma:contentTypeDescription="Create a new document." ma:contentTypeScope="" ma:versionID="076a7d54fdb0b635cd2e2f75f54c1b16">
   <xsd:schema xmlns:xsd="http://www.w3.org/2001/XMLSchema" xmlns:xs="http://www.w3.org/2001/XMLSchema" xmlns:p="http://schemas.microsoft.com/office/2006/metadata/properties" xmlns:ns1="http://schemas.microsoft.com/sharepoint/v3" xmlns:ns2="72f5c66d-4f9b-4523-9c59-0147434cba56" xmlns:ns3="d5671106-6e7e-4942-8aee-9bcd5dd7e66b" targetNamespace="http://schemas.microsoft.com/office/2006/metadata/properties" ma:root="true" ma:fieldsID="733d59cbe7e7cf634dfb746df9f4de01" ns1:_="" ns2:_="" ns3:_="">
     <xsd:import namespace="http://schemas.microsoft.com/sharepoint/v3"/>
@@ -10561,33 +10651,35 @@
 </ct:contentTypeSchema>
 </file>
 
-<file path=customXml/item2.xml><?xml version="1.0" encoding="utf-8"?>
-<p:properties xmlns:p="http://schemas.microsoft.com/office/2006/metadata/properties" xmlns:xsi="http://www.w3.org/2001/XMLSchema-instance" xmlns:pc="http://schemas.microsoft.com/office/infopath/2007/PartnerControls">
-  <documentManagement>
-    <_ip_UnifiedCompliancePolicyUIAction xmlns="http://schemas.microsoft.com/sharepoint/v3" xsi:nil="true"/>
-    <lcf76f155ced4ddcb4097134ff3c332f xmlns="72f5c66d-4f9b-4523-9c59-0147434cba56">
-      <Terms xmlns="http://schemas.microsoft.com/office/infopath/2007/PartnerControls"/>
-    </lcf76f155ced4ddcb4097134ff3c332f>
-    <TaxCatchAll xmlns="d5671106-6e7e-4942-8aee-9bcd5dd7e66b" xsi:nil="true"/>
-    <_ip_UnifiedCompliancePolicyProperties xmlns="http://schemas.microsoft.com/sharepoint/v3" xsi:nil="true"/>
-  </documentManagement>
-</p:properties>
+<file path=customXml/itemProps1.xml><?xml version="1.0" encoding="utf-8"?>
+<ds:datastoreItem xmlns:ds="http://schemas.openxmlformats.org/officeDocument/2006/customXml" ds:itemID="{6A404842-743E-4BBC-99A7-70A911F17733}">
+  <ds:schemaRefs>
+    <ds:schemaRef ds:uri="http://schemas.openxmlformats.org/officeDocument/2006/bibliography"/>
+  </ds:schemaRefs>
+</ds:datastoreItem>
 </file>
 
-<file path=customXml/item3.xml><?xml version="1.0" encoding="utf-8"?>
-<?mso-contentType ?>
-<FormTemplates xmlns="http://schemas.microsoft.com/sharepoint/v3/contenttype/forms">
-  <Display>DocumentLibraryForm</Display>
-  <Edit>DocumentLibraryForm</Edit>
-  <New>DocumentLibraryForm</New>
-</FormTemplates>
+<file path=customXml/itemProps2.xml><?xml version="1.0" encoding="utf-8"?>
+<ds:datastoreItem xmlns:ds="http://schemas.openxmlformats.org/officeDocument/2006/customXml" ds:itemID="{C793F174-B33D-4AAE-9E3B-9A362A6F4892}">
+  <ds:schemaRefs>
+    <ds:schemaRef ds:uri="http://schemas.microsoft.com/sharepoint/v3/contenttype/forms"/>
+  </ds:schemaRefs>
+</ds:datastoreItem>
 </file>
 
-<file path=customXml/item4.xml><?xml version="1.0" encoding="utf-8"?>
-<b:Sources xmlns:b="http://schemas.openxmlformats.org/officeDocument/2006/bibliography" xmlns="http://schemas.openxmlformats.org/officeDocument/2006/bibliography" SelectedStyle="\MLA.XSL" StyleName="MLA"/>
+<file path=customXml/itemProps3.xml><?xml version="1.0" encoding="utf-8"?>
+<ds:datastoreItem xmlns:ds="http://schemas.openxmlformats.org/officeDocument/2006/customXml" ds:itemID="{2FE68222-D1D7-4405-9D8B-445901EEA94E}">
+  <ds:schemaRefs>
+    <ds:schemaRef ds:uri="http://schemas.microsoft.com/office/2006/metadata/properties"/>
+    <ds:schemaRef ds:uri="http://schemas.microsoft.com/office/infopath/2007/PartnerControls"/>
+    <ds:schemaRef ds:uri="http://schemas.microsoft.com/sharepoint/v3"/>
+    <ds:schemaRef ds:uri="72f5c66d-4f9b-4523-9c59-0147434cba56"/>
+    <ds:schemaRef ds:uri="d5671106-6e7e-4942-8aee-9bcd5dd7e66b"/>
+  </ds:schemaRefs>
+</ds:datastoreItem>
 </file>
 
-<file path=customXml/itemProps1.xml><?xml version="1.0" encoding="utf-8"?>
+<file path=customXml/itemProps4.xml><?xml version="1.0" encoding="utf-8"?>
 <ds:datastoreItem xmlns:ds="http://schemas.openxmlformats.org/officeDocument/2006/customXml" ds:itemID="{77819383-3D86-46CF-A5E7-D6F9C756A7E0}">
   <ds:schemaRefs>
     <ds:schemaRef ds:uri="http://schemas.microsoft.com/office/2006/metadata/contentType"/>
@@ -10605,32 +10697,4 @@
     <ds:schemaRef ds:uri="http://schemas.microsoft.com/internal/obd"/>
   </ds:schemaRefs>
 </ds:datastoreItem>
-</file>
-
-<file path=customXml/itemProps2.xml><?xml version="1.0" encoding="utf-8"?>
-<ds:datastoreItem xmlns:ds="http://schemas.openxmlformats.org/officeDocument/2006/customXml" ds:itemID="{2FE68222-D1D7-4405-9D8B-445901EEA94E}">
-  <ds:schemaRefs>
-    <ds:schemaRef ds:uri="http://schemas.microsoft.com/office/2006/metadata/properties"/>
-    <ds:schemaRef ds:uri="http://schemas.microsoft.com/office/infopath/2007/PartnerControls"/>
-    <ds:schemaRef ds:uri="http://schemas.microsoft.com/sharepoint/v3"/>
-    <ds:schemaRef ds:uri="72f5c66d-4f9b-4523-9c59-0147434cba56"/>
-    <ds:schemaRef ds:uri="d5671106-6e7e-4942-8aee-9bcd5dd7e66b"/>
-  </ds:schemaRefs>
-</ds:datastoreItem>
-</file>
-
-<file path=customXml/itemProps3.xml><?xml version="1.0" encoding="utf-8"?>
-<ds:datastoreItem xmlns:ds="http://schemas.openxmlformats.org/officeDocument/2006/customXml" ds:itemID="{C793F174-B33D-4AAE-9E3B-9A362A6F4892}">
-  <ds:schemaRefs>
-    <ds:schemaRef ds:uri="http://schemas.microsoft.com/sharepoint/v3/contenttype/forms"/>
-  </ds:schemaRefs>
-</ds:datastoreItem>
-</file>
-
-<file path=customXml/itemProps4.xml><?xml version="1.0" encoding="utf-8"?>
-<ds:datastoreItem xmlns:ds="http://schemas.openxmlformats.org/officeDocument/2006/customXml" ds:itemID="{6A404842-743E-4BBC-99A7-70A911F17733}">
-  <ds:schemaRefs>
-    <ds:schemaRef ds:uri="http://schemas.openxmlformats.org/officeDocument/2006/bibliography"/>
-  </ds:schemaRefs>
-</ds:datastoreItem>
 </file>
</xml_diff>